<commit_message>
1 John Greek File Update
</commit_message>
<xml_diff>
--- a/1_John_1_Greek_Parsing.docx
+++ b/1_John_1_Greek_Parsing.docx
@@ -9,6 +9,7 @@
           <w:rFonts w:cs="Times New Roman"/>
           <w:sz w:val="60"/>
           <w:szCs w:val="60"/>
+          <w:lang w:val="el-GR"/>
         </w:rPr>
       </w:pPr>
       <w:commentRangeStart w:id="0"/>
@@ -1849,7 +1850,26 @@
           <w:szCs w:val="60"/>
           <w:lang w:val="el-GR"/>
         </w:rPr>
-        <w:t>ὡς αὐτός ἐστιν ἐν τῷ φωτί, κοινωνίαν ἔχομεν μετʼ ἀλλήλων καὶ τὸ αἷμα Ἰησοῦ τοῦ υἱοῦ αὐτοῦ καθαρίζει ἡμᾶς ἀπὸ πάσης ἁμαρτίας. ἐὰν εἴπωμεν ὅτι ἁμαρτίαν οὐκ ἔχομεν, ἑαυτοὺς πλανῶμεν καὶ ἡ ἀλήθεια οὐκ ἔστιν ἐν ἡμῖν. ἐὰν ὁμολογῶμεν τὰς ἁμαρτίας ἡμῶν, πιστός ἐστιν καὶ δίκαιος ἵνα ἀφῇ ἡμῖν τὰς ἁμαρτίας καὶ καθαρίσῃ ἡμᾶς ἀπὸ πάσης ἀδικίας. ἐὰν εἴπωμεν ὅτι οὐχ ἡμαρτήκαμεν, ψεύστην ποιοῦμεν αὐτὸν καὶ ὁ λόγος αὐτοῦ οὐκ ἔστιν ἐν ἡμῖν.</w:t>
+        <w:t>ὡς αὐτός ἐστιν ἐν τῷ φωτί, κοινωνίαν ἔχομεν μετʼ ἀλλήλων καὶ τὸ αἷμα Ἰησοῦ τοῦ υἱοῦ αὐτοῦ καθαρίζει ἡμᾶς ἀπὸ πάσης ἁμαρτίας. ἐὰν εἴπωμεν ὅτι ἁμαρτίαν οὐκ ἔχομεν, ἑαυτοὺς πλανῶμεν καὶ ἡ ἀλήθεια οὐκ ἔστιν ἐν ἡμῖν. ἐὰν ὁμολογῶμεν τὰς ἁμαρτίας ἡμῶν, πιστός ἐστιν καὶ δίκαιος ἵνα ἀφῇ ἡμῖν τὰς ἁμαρτίας καὶ καθαρίσῃ ἡμᾶς ἀπὸ πάσης ἀδικίας. ἐὰν εἴπωμεν ὅτι οὐχ ἡμαρτήκαμεν, ψεύστην ποιοῦμεν αὐτὸν καὶ</w:t>
+      </w:r>
+    </w:p>
+    <w:p>
+      <w:pPr>
+        <w:spacing w:line="480" w:lineRule="auto"/>
+        <w:rPr>
+          <w:rFonts w:cs="Times New Roman"/>
+          <w:sz w:val="60"/>
+          <w:szCs w:val="60"/>
+        </w:rPr>
+      </w:pPr>
+      <w:r>
+        <w:rPr>
+          <w:rFonts w:cs="Times New Roman"/>
+          <w:sz w:val="60"/>
+          <w:szCs w:val="60"/>
+          <w:lang w:val="el-GR"/>
+        </w:rPr>
+        <w:t>ὁ λόγος αὐτοῦ οὐκ ἔστιν ἐν ἡμῖν.</w:t>
       </w:r>
       <w:r>
         <w:rPr>
@@ -1859,6 +1879,16 @@
         </w:rPr>
         <w:t xml:space="preserve"> </w:t>
       </w:r>
+    </w:p>
+    <w:p>
+      <w:pPr>
+        <w:spacing w:line="480" w:lineRule="auto"/>
+        <w:rPr>
+          <w:rFonts w:cs="Times New Roman"/>
+          <w:sz w:val="60"/>
+          <w:szCs w:val="60"/>
+        </w:rPr>
+      </w:pPr>
       <w:bookmarkStart w:id="84" w:name="_GoBack"/>
       <w:bookmarkEnd w:id="84"/>
     </w:p>
@@ -1894,15 +1924,7 @@
         <w:annotationRef/>
       </w:r>
       <w:r>
-        <w:t xml:space="preserve">N/A, S, N, from </w:t>
-      </w:r>
-      <w:proofErr w:type="spellStart"/>
-      <w:r>
-        <w:t>ὅς</w:t>
-      </w:r>
-      <w:proofErr w:type="spellEnd"/>
-      <w:r>
-        <w:t>, meaning “what” or “that which”</w:t>
+        <w:t>N/A, S, N, from ὅς, meaning “what” or “that which”</w:t>
       </w:r>
     </w:p>
   </w:comment>
@@ -1934,15 +1956,7 @@
         <w:annotationRef/>
       </w:r>
       <w:r>
-        <w:t xml:space="preserve">G, S, F, from </w:t>
-      </w:r>
-      <w:proofErr w:type="spellStart"/>
-      <w:r>
-        <w:t>ἀρχή</w:t>
-      </w:r>
-      <w:proofErr w:type="spellEnd"/>
-      <w:r>
-        <w:t>, meaning “beginning, ruler”</w:t>
+        <w:t>G, S, F, from ἀρχή, meaning “beginning, ruler”</w:t>
       </w:r>
     </w:p>
   </w:comment>
@@ -1958,15 +1972,7 @@
         <w:annotationRef/>
       </w:r>
       <w:r>
-        <w:t xml:space="preserve">N/A, S, N, from </w:t>
-      </w:r>
-      <w:proofErr w:type="spellStart"/>
-      <w:r>
-        <w:t>ὅς</w:t>
-      </w:r>
-      <w:proofErr w:type="spellEnd"/>
-      <w:r>
-        <w:t>, meaning “what” or “that which”</w:t>
+        <w:t>N/A, S, N, from ὅς, meaning “what” or “that which”</w:t>
       </w:r>
       <w:r>
         <w:softHyphen/>
@@ -1988,15 +1994,7 @@
         <w:annotationRef/>
       </w:r>
       <w:r>
-        <w:t>Per., Act</w:t>
-      </w:r>
-      <w:proofErr w:type="gramStart"/>
-      <w:r>
-        <w:t>.,</w:t>
-      </w:r>
-      <w:proofErr w:type="gramEnd"/>
-      <w:r>
-        <w:t xml:space="preserve"> Ind., 1</w:t>
+        <w:t>Per., Act., Ind., 1</w:t>
       </w:r>
       <w:r>
         <w:rPr>
@@ -2005,15 +2003,7 @@
         <w:t>st</w:t>
       </w:r>
       <w:r>
-        <w:t xml:space="preserve">, Pl., from </w:t>
-      </w:r>
-      <w:proofErr w:type="spellStart"/>
-      <w:r>
-        <w:t>ἀκούω</w:t>
-      </w:r>
-      <w:proofErr w:type="spellEnd"/>
-      <w:r>
-        <w:t>, meaning “we have heard”</w:t>
+        <w:t>, Pl., from ἀκούω, meaning “we have heard”</w:t>
       </w:r>
     </w:p>
   </w:comment>
@@ -2029,15 +2019,7 @@
         <w:annotationRef/>
       </w:r>
       <w:r>
-        <w:t xml:space="preserve">N/A, S, N, from </w:t>
-      </w:r>
-      <w:proofErr w:type="spellStart"/>
-      <w:r>
-        <w:t>ὅς</w:t>
-      </w:r>
-      <w:proofErr w:type="spellEnd"/>
-      <w:r>
-        <w:t>, meaning “what” or “that which”</w:t>
+        <w:t>N/A, S, N, from ὅς, meaning “what” or “that which”</w:t>
       </w:r>
     </w:p>
   </w:comment>
@@ -2053,15 +2035,7 @@
         <w:annotationRef/>
       </w:r>
       <w:r>
-        <w:t>Per., Act</w:t>
-      </w:r>
-      <w:proofErr w:type="gramStart"/>
-      <w:r>
-        <w:t>.,</w:t>
-      </w:r>
-      <w:proofErr w:type="gramEnd"/>
-      <w:r>
-        <w:t xml:space="preserve"> Ind., 1</w:t>
+        <w:t>Per., Act., Ind., 1</w:t>
       </w:r>
       <w:r>
         <w:rPr>
@@ -2070,15 +2044,7 @@
         <w:t>st</w:t>
       </w:r>
       <w:r>
-        <w:t>, Pl., from “</w:t>
-      </w:r>
-      <w:proofErr w:type="spellStart"/>
-      <w:r>
-        <w:t>ὁράω</w:t>
-      </w:r>
-      <w:proofErr w:type="spellEnd"/>
-      <w:r>
-        <w:t>” meaning “we have seen”</w:t>
+        <w:t>, Pl., from “ὁράω” meaning “we have seen”</w:t>
       </w:r>
     </w:p>
   </w:comment>
@@ -2094,23 +2060,7 @@
         <w:annotationRef/>
       </w:r>
       <w:r>
-        <w:t>D, P, M, from “</w:t>
-      </w:r>
-      <w:proofErr w:type="spellStart"/>
-      <w:r>
-        <w:t>ὀφθ</w:t>
-      </w:r>
-      <w:proofErr w:type="spellEnd"/>
-      <w:r>
-        <w:t>α</w:t>
-      </w:r>
-      <w:proofErr w:type="spellStart"/>
-      <w:r>
-        <w:t>λμός</w:t>
-      </w:r>
-      <w:proofErr w:type="spellEnd"/>
-      <w:r>
-        <w:t>” meaning “eyes”</w:t>
+        <w:t>D, P, M, from “ὀφθαλμός” meaning “eyes”</w:t>
       </w:r>
     </w:p>
   </w:comment>
@@ -2135,15 +2085,7 @@
         <w:t>st</w:t>
       </w:r>
       <w:r>
-        <w:t xml:space="preserve"> PPP, from “</w:t>
-      </w:r>
-      <w:proofErr w:type="spellStart"/>
-      <w:r>
-        <w:t>ἐγώ</w:t>
-      </w:r>
-      <w:proofErr w:type="spellEnd"/>
-      <w:r>
-        <w:t>” meaning “our”</w:t>
+        <w:t xml:space="preserve"> PPP, from “ἐγώ” meaning “our”</w:t>
       </w:r>
     </w:p>
   </w:comment>
@@ -2159,15 +2101,7 @@
         <w:annotationRef/>
       </w:r>
       <w:r>
-        <w:t>N/A, S, N, from "</w:t>
-      </w:r>
-      <w:proofErr w:type="spellStart"/>
-      <w:r>
-        <w:t>ὅς</w:t>
-      </w:r>
-      <w:proofErr w:type="spellEnd"/>
-      <w:r>
-        <w:t>" meaning "what" or "that which"</w:t>
+        <w:t>N/A, S, N, from "ὅς" meaning "what" or "that which"</w:t>
       </w:r>
     </w:p>
   </w:comment>
@@ -2183,15 +2117,7 @@
         <w:annotationRef/>
       </w:r>
       <w:r>
-        <w:t>“</w:t>
-      </w:r>
-      <w:proofErr w:type="spellStart"/>
-      <w:r>
-        <w:t>θεάομ</w:t>
-      </w:r>
-      <w:proofErr w:type="spellEnd"/>
-      <w:r>
-        <w:t>αι”</w:t>
+        <w:t>“θεάομαι”</w:t>
       </w:r>
     </w:p>
   </w:comment>
@@ -2207,15 +2133,7 @@
         <w:annotationRef/>
       </w:r>
       <w:r>
-        <w:t>“</w:t>
-      </w:r>
-      <w:proofErr w:type="gramStart"/>
-      <w:r>
-        <w:t>and</w:t>
-      </w:r>
-      <w:proofErr w:type="gramEnd"/>
-      <w:r>
-        <w:t>, even, also, namely”</w:t>
+        <w:t>“and, even, also, namely”</w:t>
       </w:r>
     </w:p>
   </w:comment>
@@ -2231,15 +2149,7 @@
         <w:annotationRef/>
       </w:r>
       <w:r>
-        <w:t>N, P, F, from “</w:t>
-      </w:r>
-      <w:proofErr w:type="spellStart"/>
-      <w:r>
-        <w:t>χείρ</w:t>
-      </w:r>
-      <w:proofErr w:type="spellEnd"/>
-      <w:r>
-        <w:t>” meaning “hands”</w:t>
+        <w:t>N, P, F, from “χείρ” meaning “hands”</w:t>
       </w:r>
     </w:p>
   </w:comment>
@@ -2264,15 +2174,7 @@
         <w:t>st</w:t>
       </w:r>
       <w:r>
-        <w:t xml:space="preserve"> PPP, from “</w:t>
-      </w:r>
-      <w:proofErr w:type="spellStart"/>
-      <w:r>
-        <w:t>ἐγώ</w:t>
-      </w:r>
-      <w:proofErr w:type="spellEnd"/>
-      <w:r>
-        <w:t>” meaning “our”</w:t>
+        <w:t xml:space="preserve"> PPP, from “ἐγώ” meaning “our”</w:t>
       </w:r>
     </w:p>
   </w:comment>
@@ -2304,15 +2206,7 @@
         <w:annotationRef/>
       </w:r>
       <w:r>
-        <w:t>G, S, M, from “</w:t>
-      </w:r>
-      <w:proofErr w:type="spellStart"/>
-      <w:r>
-        <w:t>λόγος</w:t>
-      </w:r>
-      <w:proofErr w:type="spellEnd"/>
-      <w:r>
-        <w:t>” meaning “word, Word, statement, message”</w:t>
+        <w:t>G, S, M, from “λόγος” meaning “word, Word, statement, message”</w:t>
       </w:r>
     </w:p>
   </w:comment>
@@ -2328,15 +2222,7 @@
         <w:annotationRef/>
       </w:r>
       <w:r>
-        <w:t>G, S, F, from “</w:t>
-      </w:r>
-      <w:proofErr w:type="spellStart"/>
-      <w:r>
-        <w:t>ζωή</w:t>
-      </w:r>
-      <w:proofErr w:type="spellEnd"/>
-      <w:r>
-        <w:t>” meaning “of life”</w:t>
+        <w:t>G, S, F, from “ζωή” meaning “of life”</w:t>
       </w:r>
     </w:p>
   </w:comment>
@@ -2355,21 +2241,7 @@
         <w:rPr>
           <w:rStyle w:val="CommentReference"/>
         </w:rPr>
-        <w:t>“</w:t>
-      </w:r>
-      <w:proofErr w:type="gramStart"/>
-      <w:r>
-        <w:rPr>
-          <w:rStyle w:val="CommentReference"/>
-        </w:rPr>
-        <w:t>and</w:t>
-      </w:r>
-      <w:proofErr w:type="gramEnd"/>
-      <w:r>
-        <w:rPr>
-          <w:rStyle w:val="CommentReference"/>
-        </w:rPr>
-        <w:t>, even, also, namely”</w:t>
+        <w:t>“and, even, also, namely”</w:t>
       </w:r>
     </w:p>
   </w:comment>
@@ -2385,15 +2257,7 @@
         <w:annotationRef/>
       </w:r>
       <w:r>
-        <w:t>N, S, F, from “</w:t>
-      </w:r>
-      <w:proofErr w:type="spellStart"/>
-      <w:r>
-        <w:t>ζωή</w:t>
-      </w:r>
-      <w:proofErr w:type="spellEnd"/>
-      <w:r>
-        <w:t>” meaning “life"</w:t>
+        <w:t>N, S, F, from “ζωή” meaning “life"</w:t>
       </w:r>
     </w:p>
   </w:comment>
@@ -2409,15 +2273,7 @@
         <w:annotationRef/>
       </w:r>
       <w:r>
-        <w:t>“φα</w:t>
-      </w:r>
-      <w:proofErr w:type="spellStart"/>
-      <w:r>
-        <w:t>νερόω</w:t>
-      </w:r>
-      <w:proofErr w:type="spellEnd"/>
-      <w:r>
-        <w:t>” meaning  “I reveal”</w:t>
+        <w:t>“φανερόω” meaning  “I reveal”</w:t>
       </w:r>
     </w:p>
   </w:comment>
@@ -2433,15 +2289,7 @@
         <w:annotationRef/>
       </w:r>
       <w:r>
-        <w:t>Per., Act</w:t>
-      </w:r>
-      <w:proofErr w:type="gramStart"/>
-      <w:r>
-        <w:t>.,</w:t>
-      </w:r>
-      <w:proofErr w:type="gramEnd"/>
-      <w:r>
-        <w:t xml:space="preserve"> Ind., 1</w:t>
+        <w:t>Per., Act., Ind., 1</w:t>
       </w:r>
       <w:r>
         <w:rPr>
@@ -2450,15 +2298,7 @@
         <w:t>st</w:t>
       </w:r>
       <w:r>
-        <w:t>, Pl, from “</w:t>
-      </w:r>
-      <w:proofErr w:type="spellStart"/>
-      <w:r>
-        <w:t>ὁράω</w:t>
-      </w:r>
-      <w:proofErr w:type="spellEnd"/>
-      <w:r>
-        <w:t>" meaning "we have seen"</w:t>
+        <w:t>, Pl, from “ὁράω" meaning "we have seen"</w:t>
       </w:r>
     </w:p>
   </w:comment>
@@ -2474,15 +2314,7 @@
         <w:annotationRef/>
       </w:r>
       <w:r>
-        <w:t>Pr., Act</w:t>
-      </w:r>
-      <w:proofErr w:type="gramStart"/>
-      <w:r>
-        <w:t>.,</w:t>
-      </w:r>
-      <w:proofErr w:type="gramEnd"/>
-      <w:r>
-        <w:t xml:space="preserve"> Ind., 1</w:t>
+        <w:t>Pr., Act., Ind., 1</w:t>
       </w:r>
       <w:r>
         <w:rPr>
@@ -2491,15 +2323,7 @@
         <w:t>st</w:t>
       </w:r>
       <w:r>
-        <w:t>, Pl, from “μα</w:t>
-      </w:r>
-      <w:proofErr w:type="spellStart"/>
-      <w:r>
-        <w:t>ρτυρέω</w:t>
-      </w:r>
-      <w:proofErr w:type="spellEnd"/>
-      <w:r>
-        <w:t>" meaning "we bear witness" or "we declare"</w:t>
+        <w:t>, Pl, from “μαρτυρέω" meaning "we bear witness" or "we declare"</w:t>
       </w:r>
     </w:p>
   </w:comment>
@@ -2516,23 +2340,7 @@
       </w:r>
       <w:r>
         <w:softHyphen/>
-        <w:t>Pr., Act</w:t>
-      </w:r>
-      <w:proofErr w:type="gramStart"/>
-      <w:r>
-        <w:t>.,</w:t>
-      </w:r>
-      <w:proofErr w:type="gramEnd"/>
-      <w:r>
-        <w:t xml:space="preserve"> Ind., 1st, Pl., from "ἀπα</w:t>
-      </w:r>
-      <w:proofErr w:type="spellStart"/>
-      <w:r>
-        <w:t>γγέλλω</w:t>
-      </w:r>
-      <w:proofErr w:type="spellEnd"/>
-      <w:r>
-        <w:t>" meaning "we proclaim"</w:t>
+        <w:t>Pr., Act., Ind., 1st, Pl., from "ἀπαγγέλλω" meaning "we proclaim"</w:t>
       </w:r>
     </w:p>
   </w:comment>
@@ -2557,15 +2365,7 @@
         <w:t>nd</w:t>
       </w:r>
       <w:r>
-        <w:t xml:space="preserve"> PPP, from “</w:t>
-      </w:r>
-      <w:proofErr w:type="spellStart"/>
-      <w:r>
-        <w:t>σύ</w:t>
-      </w:r>
-      <w:proofErr w:type="spellEnd"/>
-      <w:r>
-        <w:t>” meaning “to you (all)"</w:t>
+        <w:t xml:space="preserve"> PPP, from “σύ” meaning “to you (all)"</w:t>
       </w:r>
     </w:p>
   </w:comment>
@@ -2581,15 +2381,7 @@
         <w:annotationRef/>
       </w:r>
       <w:r>
-        <w:t>A, S, F, from “</w:t>
-      </w:r>
-      <w:proofErr w:type="spellStart"/>
-      <w:r>
-        <w:t>ζωή</w:t>
-      </w:r>
-      <w:proofErr w:type="spellEnd"/>
-      <w:r>
-        <w:t>” meaning “life"</w:t>
+        <w:t>A, S, F, from “ζωή” meaning “life"</w:t>
       </w:r>
     </w:p>
   </w:comment>
@@ -2605,15 +2397,7 @@
         <w:annotationRef/>
       </w:r>
       <w:r>
-        <w:t>A, S, F, from “α</w:t>
-      </w:r>
-      <w:proofErr w:type="spellStart"/>
-      <w:r>
-        <w:t>ἰώνιος</w:t>
-      </w:r>
-      <w:proofErr w:type="spellEnd"/>
-      <w:r>
-        <w:t xml:space="preserve">” meaning "eternal" </w:t>
+        <w:t xml:space="preserve">A, S, F, from “αἰώνιος” meaning "eternal" </w:t>
       </w:r>
       <w:r>
         <w:rPr>
@@ -2635,15 +2419,7 @@
         <w:annotationRef/>
       </w:r>
       <w:r>
-        <w:t>N, S, F, from "</w:t>
-      </w:r>
-      <w:proofErr w:type="spellStart"/>
-      <w:r>
-        <w:t>ὅστις</w:t>
-      </w:r>
-      <w:proofErr w:type="spellEnd"/>
-      <w:r>
-        <w:t>" meaning "whoever" or "who"</w:t>
+        <w:t>N, S, F, from "ὅστις" meaning "whoever" or "who"</w:t>
       </w:r>
     </w:p>
   </w:comment>
@@ -2675,15 +2451,7 @@
         <w:annotationRef/>
       </w:r>
       <w:r>
-        <w:t>A, S, M, from “πα</w:t>
-      </w:r>
-      <w:proofErr w:type="spellStart"/>
-      <w:r>
-        <w:t>τήρ</w:t>
-      </w:r>
-      <w:proofErr w:type="spellEnd"/>
-      <w:r>
-        <w:t>” meaning “father”</w:t>
+        <w:t>A, S, M, from “πατήρ” meaning “father”</w:t>
       </w:r>
     </w:p>
   </w:comment>
@@ -2699,15 +2467,7 @@
         <w:annotationRef/>
       </w:r>
       <w:r>
-        <w:t>From “φα</w:t>
-      </w:r>
-      <w:proofErr w:type="spellStart"/>
-      <w:r>
-        <w:t>νερόω</w:t>
-      </w:r>
-      <w:proofErr w:type="spellEnd"/>
-      <w:r>
-        <w:t xml:space="preserve">” meaning “I reveal” </w:t>
+        <w:t xml:space="preserve">From “φανερόω” meaning “I reveal” </w:t>
       </w:r>
     </w:p>
   </w:comment>
@@ -2732,15 +2492,7 @@
         <w:t>st</w:t>
       </w:r>
       <w:r>
-        <w:t xml:space="preserve"> PPP, from “</w:t>
-      </w:r>
-      <w:proofErr w:type="spellStart"/>
-      <w:r>
-        <w:t>ἐγώ</w:t>
-      </w:r>
-      <w:proofErr w:type="spellEnd"/>
-      <w:r>
-        <w:t>” meaning “to us”</w:t>
+        <w:t xml:space="preserve"> PPP, from “ἐγώ” meaning “to us”</w:t>
       </w:r>
     </w:p>
   </w:comment>
@@ -2756,15 +2508,7 @@
         <w:annotationRef/>
       </w:r>
       <w:r>
-        <w:t>A, S, N, from “</w:t>
-      </w:r>
-      <w:proofErr w:type="spellStart"/>
-      <w:r>
-        <w:t>ὅς</w:t>
-      </w:r>
-      <w:proofErr w:type="spellEnd"/>
-      <w:r>
-        <w:t>” meaning “”that which”</w:t>
+        <w:t>A, S, N, from “ὅς” meaning “”that which”</w:t>
       </w:r>
     </w:p>
   </w:comment>
@@ -2780,15 +2524,7 @@
         <w:annotationRef/>
       </w:r>
       <w:r>
-        <w:t>Per., Act</w:t>
-      </w:r>
-      <w:proofErr w:type="gramStart"/>
-      <w:r>
-        <w:t>.,</w:t>
-      </w:r>
-      <w:proofErr w:type="gramEnd"/>
-      <w:r>
-        <w:t xml:space="preserve"> Ind., 1</w:t>
+        <w:t>Per., Act., Ind., 1</w:t>
       </w:r>
       <w:r>
         <w:rPr>
@@ -2797,15 +2533,7 @@
         <w:t>st</w:t>
       </w:r>
       <w:r>
-        <w:t>, Pl., from “</w:t>
-      </w:r>
-      <w:proofErr w:type="spellStart"/>
-      <w:r>
-        <w:t>ὁράω</w:t>
-      </w:r>
-      <w:proofErr w:type="spellEnd"/>
-      <w:r>
-        <w:t>” meaning “we have seen” or “we have experienced”</w:t>
+        <w:t>, Pl., from “ὁράω” meaning “we have seen” or “we have experienced”</w:t>
       </w:r>
     </w:p>
   </w:comment>
@@ -2821,15 +2549,7 @@
         <w:annotationRef/>
       </w:r>
       <w:r>
-        <w:t>Per., Act</w:t>
-      </w:r>
-      <w:proofErr w:type="gramStart"/>
-      <w:r>
-        <w:t>.,</w:t>
-      </w:r>
-      <w:proofErr w:type="gramEnd"/>
-      <w:r>
-        <w:t xml:space="preserve"> Ind., 1</w:t>
+        <w:t>Per., Act., Ind., 1</w:t>
       </w:r>
       <w:r>
         <w:rPr>
@@ -2838,15 +2558,7 @@
         <w:t>st</w:t>
       </w:r>
       <w:r>
-        <w:t>, Pl., from  “</w:t>
-      </w:r>
-      <w:proofErr w:type="spellStart"/>
-      <w:r>
-        <w:t>ἀκούω</w:t>
-      </w:r>
-      <w:proofErr w:type="spellEnd"/>
-      <w:r>
-        <w:t>” meaning “we have heard”</w:t>
+        <w:t>, Pl., from  “ἀκούω” meaning “we have heard”</w:t>
       </w:r>
     </w:p>
   </w:comment>
@@ -2862,15 +2574,7 @@
         <w:annotationRef/>
       </w:r>
       <w:r>
-        <w:t>Pres., Act</w:t>
-      </w:r>
-      <w:proofErr w:type="gramStart"/>
-      <w:r>
-        <w:t>.,</w:t>
-      </w:r>
-      <w:proofErr w:type="gramEnd"/>
-      <w:r>
-        <w:t xml:space="preserve"> Ind., 1</w:t>
+        <w:t>Pres., Act., Ind., 1</w:t>
       </w:r>
       <w:r>
         <w:rPr>
@@ -2879,15 +2583,7 @@
         <w:t>st</w:t>
       </w:r>
       <w:r>
-        <w:t>, Pl., from “ἀπα</w:t>
-      </w:r>
-      <w:proofErr w:type="spellStart"/>
-      <w:r>
-        <w:t>γγέλλω</w:t>
-      </w:r>
-      <w:proofErr w:type="spellEnd"/>
-      <w:r>
-        <w:t>” meaning “we proclaim” or “we declare”</w:t>
+        <w:t>, Pl., from “ἀπαγγέλλω” meaning “we proclaim” or “we declare”</w:t>
       </w:r>
     </w:p>
   </w:comment>
@@ -2912,15 +2608,7 @@
         <w:t>nd</w:t>
       </w:r>
       <w:r>
-        <w:t xml:space="preserve"> PPP, from “</w:t>
-      </w:r>
-      <w:proofErr w:type="spellStart"/>
-      <w:r>
-        <w:t>σύ</w:t>
-      </w:r>
-      <w:proofErr w:type="spellEnd"/>
-      <w:r>
-        <w:t>” meaning “to you (all)”</w:t>
+        <w:t xml:space="preserve"> PPP, from “σύ” meaning “to you (all)”</w:t>
       </w:r>
     </w:p>
   </w:comment>
@@ -2936,15 +2624,7 @@
         <w:annotationRef/>
       </w:r>
       <w:r>
-        <w:t>“</w:t>
-      </w:r>
-      <w:proofErr w:type="gramStart"/>
-      <w:r>
-        <w:t>that</w:t>
-      </w:r>
-      <w:proofErr w:type="gramEnd"/>
-      <w:r>
-        <w:t>, in order that”</w:t>
+        <w:t>“that, in order that”</w:t>
       </w:r>
     </w:p>
   </w:comment>
@@ -2969,15 +2649,7 @@
         <w:t>nd</w:t>
       </w:r>
       <w:r>
-        <w:t xml:space="preserve"> PPP, from “</w:t>
-      </w:r>
-      <w:proofErr w:type="spellStart"/>
-      <w:r>
-        <w:t>σύ</w:t>
-      </w:r>
-      <w:proofErr w:type="spellEnd"/>
-      <w:r>
-        <w:t>” meaning “you (all)”</w:t>
+        <w:t xml:space="preserve"> PPP, from “σύ” meaning “you (all)”</w:t>
       </w:r>
     </w:p>
   </w:comment>
@@ -2993,15 +2665,7 @@
         <w:annotationRef/>
       </w:r>
       <w:r>
-        <w:t>A, S, F, from “</w:t>
-      </w:r>
-      <w:proofErr w:type="spellStart"/>
-      <w:r>
-        <w:t>κοινωνί</w:t>
-      </w:r>
-      <w:proofErr w:type="spellEnd"/>
-      <w:r>
-        <w:t>α” meaning “fellowship”</w:t>
+        <w:t>A, S, F, from “κοινωνία” meaning “fellowship”</w:t>
       </w:r>
     </w:p>
   </w:comment>
@@ -3017,15 +2681,7 @@
         <w:annotationRef/>
       </w:r>
       <w:r>
-        <w:t>Pre</w:t>
-      </w:r>
-      <w:proofErr w:type="gramStart"/>
-      <w:r>
-        <w:t>.,</w:t>
-      </w:r>
-      <w:proofErr w:type="gramEnd"/>
-      <w:r>
-        <w:t xml:space="preserve"> Act., Sub., 2</w:t>
+        <w:t>Pre., Act., Sub., 2</w:t>
       </w:r>
       <w:r>
         <w:rPr>
@@ -3034,15 +2690,7 @@
         <w:t>nd</w:t>
       </w:r>
       <w:r>
-        <w:t>, Pl from “</w:t>
-      </w:r>
-      <w:proofErr w:type="spellStart"/>
-      <w:r>
-        <w:t>ἐχω</w:t>
-      </w:r>
-      <w:proofErr w:type="spellEnd"/>
-      <w:r>
-        <w:t>” meaning “you might have”</w:t>
+        <w:t>, Pl from “ἐχω” meaning “you might have”</w:t>
       </w:r>
     </w:p>
   </w:comment>
@@ -3083,15 +2731,7 @@
         <w:t>st</w:t>
       </w:r>
       <w:r>
-        <w:t xml:space="preserve"> PPP, from “</w:t>
-      </w:r>
-      <w:proofErr w:type="spellStart"/>
-      <w:r>
-        <w:t>ἐγώ</w:t>
-      </w:r>
-      <w:proofErr w:type="spellEnd"/>
-      <w:r>
-        <w:t>” meaning “us”</w:t>
+        <w:t xml:space="preserve"> PPP, from “ἐγώ” meaning “us”</w:t>
       </w:r>
     </w:p>
   </w:comment>
@@ -3107,15 +2747,7 @@
         <w:annotationRef/>
       </w:r>
       <w:r>
-        <w:t>N, F, S, from “</w:t>
-      </w:r>
-      <w:proofErr w:type="spellStart"/>
-      <w:r>
-        <w:t>κοινωνί</w:t>
-      </w:r>
-      <w:proofErr w:type="spellEnd"/>
-      <w:r>
-        <w:t>α” meaning “fellowship”</w:t>
+        <w:t>N, F, S, from “κοινωνία” meaning “fellowship”</w:t>
       </w:r>
     </w:p>
   </w:comment>
@@ -3131,15 +2763,7 @@
         <w:annotationRef/>
       </w:r>
       <w:r>
-        <w:t>N, S, F, from “</w:t>
-      </w:r>
-      <w:proofErr w:type="spellStart"/>
-      <w:r>
-        <w:t>ἡμέτερος</w:t>
-      </w:r>
-      <w:proofErr w:type="spellEnd"/>
-      <w:r>
-        <w:t>” which is a pronoun adjective meaning “our”</w:t>
+        <w:t>N, S, F, from “ἡμέτερος” which is a pronoun adjective meaning “our”</w:t>
       </w:r>
     </w:p>
   </w:comment>
@@ -3171,15 +2795,7 @@
         <w:annotationRef/>
       </w:r>
       <w:r>
-        <w:t>G, S, M, from πα</w:t>
-      </w:r>
-      <w:proofErr w:type="spellStart"/>
-      <w:r>
-        <w:t>τήρ</w:t>
-      </w:r>
-      <w:proofErr w:type="spellEnd"/>
-      <w:r>
-        <w:t xml:space="preserve"> meaning “of the father”</w:t>
+        <w:t>G, S, M, from πατήρ meaning “of the father”</w:t>
       </w:r>
     </w:p>
   </w:comment>
@@ -3211,15 +2827,7 @@
         <w:annotationRef/>
       </w:r>
       <w:r>
-        <w:t>G, S, M from “</w:t>
-      </w:r>
-      <w:proofErr w:type="spellStart"/>
-      <w:r>
-        <w:t>υἱός</w:t>
-      </w:r>
-      <w:proofErr w:type="spellEnd"/>
-      <w:r>
-        <w:t>” meaning “of the son”</w:t>
+        <w:t>G, S, M from “υἱός” meaning “of the son”</w:t>
       </w:r>
     </w:p>
   </w:comment>
@@ -3235,15 +2843,7 @@
         <w:annotationRef/>
       </w:r>
       <w:r>
-        <w:t>G, S, M from “α</w:t>
-      </w:r>
-      <w:proofErr w:type="spellStart"/>
-      <w:r>
-        <w:t>ὐτος</w:t>
-      </w:r>
-      <w:proofErr w:type="spellEnd"/>
-      <w:r>
-        <w:t>” meaning "of him"</w:t>
+        <w:t>G, S, M from “αὐτος” meaning "of him"</w:t>
       </w:r>
     </w:p>
   </w:comment>
@@ -3259,23 +2859,7 @@
         <w:annotationRef/>
       </w:r>
       <w:r>
-        <w:t>G, S, M from “</w:t>
-      </w:r>
-      <w:proofErr w:type="spellStart"/>
-      <w:r>
-        <w:t>ἰησους</w:t>
-      </w:r>
-      <w:proofErr w:type="spellEnd"/>
-      <w:r>
-        <w:t>" and "</w:t>
-      </w:r>
-      <w:proofErr w:type="spellStart"/>
-      <w:r>
-        <w:t>χρίστος</w:t>
-      </w:r>
-      <w:proofErr w:type="spellEnd"/>
-      <w:r>
-        <w:t xml:space="preserve">" meaning "Jesus Christ" </w:t>
+        <w:t xml:space="preserve">G, S, M from “ἰησους" and "χρίστος" meaning "Jesus Christ" </w:t>
       </w:r>
     </w:p>
   </w:comment>
@@ -3291,15 +2875,7 @@
         <w:annotationRef/>
       </w:r>
       <w:r>
-        <w:t>N/A, P, N from "</w:t>
-      </w:r>
-      <w:proofErr w:type="spellStart"/>
-      <w:r>
-        <w:t>οὑτος</w:t>
-      </w:r>
-      <w:proofErr w:type="spellEnd"/>
-      <w:r>
-        <w:t>" meaning "these men [or] things"</w:t>
+        <w:t>N/A, P, N from "οὑτος" meaning "these men [or] things"</w:t>
       </w:r>
     </w:p>
   </w:comment>
@@ -3315,15 +2891,7 @@
         <w:annotationRef/>
       </w:r>
       <w:r>
-        <w:t>Pre</w:t>
-      </w:r>
-      <w:proofErr w:type="gramStart"/>
-      <w:r>
-        <w:t>.,</w:t>
-      </w:r>
-      <w:proofErr w:type="gramEnd"/>
-      <w:r>
-        <w:t xml:space="preserve"> Act., Ind., 1</w:t>
+        <w:t>Pre., Act., Ind., 1</w:t>
       </w:r>
       <w:r>
         <w:rPr>
@@ -3332,15 +2900,7 @@
         <w:t>st</w:t>
       </w:r>
       <w:r>
-        <w:t>, S from “</w:t>
-      </w:r>
-      <w:proofErr w:type="spellStart"/>
-      <w:r>
-        <w:t>γράφω</w:t>
-      </w:r>
-      <w:proofErr w:type="spellEnd"/>
-      <w:r>
-        <w:t>” meaning "we write" or "we are writing"</w:t>
+        <w:t>, S from “γράφω” meaning "we write" or "we are writing"</w:t>
       </w:r>
     </w:p>
   </w:comment>
@@ -3365,15 +2925,7 @@
         <w:t>st</w:t>
       </w:r>
       <w:r>
-        <w:t xml:space="preserve"> PPP from “</w:t>
-      </w:r>
-      <w:proofErr w:type="spellStart"/>
-      <w:r>
-        <w:t>ἐγώ</w:t>
-      </w:r>
-      <w:proofErr w:type="spellEnd"/>
-      <w:r>
-        <w:t>” meaning "we"</w:t>
+        <w:t xml:space="preserve"> PPP from “ἐγώ” meaning "we"</w:t>
       </w:r>
     </w:p>
   </w:comment>
@@ -3389,15 +2941,7 @@
         <w:annotationRef/>
       </w:r>
       <w:r>
-        <w:t>N, S, F from “χα</w:t>
-      </w:r>
-      <w:proofErr w:type="spellStart"/>
-      <w:r>
-        <w:t>ρά</w:t>
-      </w:r>
-      <w:proofErr w:type="spellEnd"/>
-      <w:r>
-        <w:t>” meaning "joy"</w:t>
+        <w:t>N, S, F from “χαρά” meaning "joy"</w:t>
       </w:r>
     </w:p>
   </w:comment>
@@ -3422,15 +2966,7 @@
         <w:t>st</w:t>
       </w:r>
       <w:r>
-        <w:t xml:space="preserve"> PPP from “</w:t>
-      </w:r>
-      <w:proofErr w:type="spellStart"/>
-      <w:r>
-        <w:t>ἐγώ</w:t>
-      </w:r>
-      <w:proofErr w:type="spellEnd"/>
-      <w:r>
-        <w:t>” meaning "our"</w:t>
+        <w:t xml:space="preserve"> PPP from “ἐγώ” meaning "our"</w:t>
       </w:r>
     </w:p>
   </w:comment>
@@ -3446,15 +2982,7 @@
         <w:annotationRef/>
       </w:r>
       <w:r>
-        <w:t>Pre</w:t>
-      </w:r>
-      <w:proofErr w:type="gramStart"/>
-      <w:r>
-        <w:t>.,</w:t>
-      </w:r>
-      <w:proofErr w:type="gramEnd"/>
-      <w:r>
-        <w:t xml:space="preserve"> Act., Ind., 3</w:t>
+        <w:t>Pre., Act., Ind., 3</w:t>
       </w:r>
       <w:r>
         <w:rPr>
@@ -3463,15 +2991,7 @@
         <w:t>rd</w:t>
       </w:r>
       <w:r>
-        <w:t>, S from “</w:t>
-      </w:r>
-      <w:proofErr w:type="spellStart"/>
-      <w:r>
-        <w:t>εἰμί</w:t>
-      </w:r>
-      <w:proofErr w:type="spellEnd"/>
-      <w:r>
-        <w:t>” meaning "he/she/it is"</w:t>
+        <w:t>, S from “εἰμί” meaning "he/she/it is"</w:t>
       </w:r>
     </w:p>
   </w:comment>
@@ -3487,23 +3007,7 @@
         <w:annotationRef/>
       </w:r>
       <w:r>
-        <w:t>N, S, F from “</w:t>
-      </w:r>
-      <w:proofErr w:type="spellStart"/>
-      <w:r>
-        <w:t>οὕτος</w:t>
-      </w:r>
-      <w:proofErr w:type="spellEnd"/>
-      <w:r>
-        <w:t xml:space="preserve">” meaning "this" (and it looks like a predicate nominative because it's </w:t>
-      </w:r>
-      <w:proofErr w:type="spellStart"/>
-      <w:r>
-        <w:t>anarthrous</w:t>
-      </w:r>
-      <w:proofErr w:type="spellEnd"/>
-      <w:r>
-        <w:t>).</w:t>
+        <w:t>N, S, F from “οὕτος” meaning "this" (and it looks like a predicate nominative because it's anarthrous).</w:t>
       </w:r>
     </w:p>
   </w:comment>
@@ -3519,15 +3023,7 @@
         <w:annotationRef/>
       </w:r>
       <w:r>
-        <w:t>N, S, F from α</w:t>
-      </w:r>
-      <w:proofErr w:type="spellStart"/>
-      <w:r>
-        <w:t>γγελί</w:t>
-      </w:r>
-      <w:proofErr w:type="spellEnd"/>
-      <w:r>
-        <w:t>α meaning "promise"</w:t>
+        <w:t>N, S, F from αγγελία meaning "promise"</w:t>
       </w:r>
     </w:p>
   </w:comment>
@@ -3543,15 +3039,7 @@
         <w:annotationRef/>
       </w:r>
       <w:r>
-        <w:t xml:space="preserve">A, S, F from </w:t>
-      </w:r>
-      <w:proofErr w:type="spellStart"/>
-      <w:r>
-        <w:t>ὅς</w:t>
-      </w:r>
-      <w:proofErr w:type="spellEnd"/>
-      <w:r>
-        <w:t xml:space="preserve"> meaning “which”</w:t>
+        <w:t>A, S, F from ὅς meaning “which”</w:t>
       </w:r>
     </w:p>
   </w:comment>
@@ -3567,31 +3055,7 @@
         <w:annotationRef/>
       </w:r>
       <w:r>
-        <w:t>Perfect, Act</w:t>
-      </w:r>
-      <w:proofErr w:type="gramStart"/>
-      <w:r>
-        <w:t>.,</w:t>
-      </w:r>
-      <w:proofErr w:type="gramEnd"/>
-      <w:r>
-        <w:t xml:space="preserve"> Ind., 1st, P from </w:t>
-      </w:r>
-      <w:proofErr w:type="spellStart"/>
-      <w:r>
-        <w:t>ἀκούω</w:t>
-      </w:r>
-      <w:proofErr w:type="spellEnd"/>
-      <w:r>
-        <w:t xml:space="preserve"> meaning "we have heard" (and </w:t>
-      </w:r>
-      <w:proofErr w:type="spellStart"/>
-      <w:r>
-        <w:t>ἀκούω</w:t>
-      </w:r>
-      <w:proofErr w:type="spellEnd"/>
-      <w:r>
-        <w:t xml:space="preserve"> can take its direct object in the Genitive or Dative!!!!!)</w:t>
+        <w:t>Perfect, Act., Ind., 1st, P from ἀκούω meaning "we have heard" (and ἀκούω can take its direct object in the Genitive or Dative!!!!!)</w:t>
       </w:r>
     </w:p>
   </w:comment>
@@ -3623,15 +3087,7 @@
         <w:annotationRef/>
       </w:r>
       <w:r>
-        <w:t>G, S, M/N from α</w:t>
-      </w:r>
-      <w:proofErr w:type="spellStart"/>
-      <w:r>
-        <w:t>ὐτός</w:t>
-      </w:r>
-      <w:proofErr w:type="spellEnd"/>
-      <w:r>
-        <w:t xml:space="preserve"> meaning “him/it”</w:t>
+        <w:t>G, S, M/N from αὐτός meaning “him/it”</w:t>
       </w:r>
     </w:p>
   </w:comment>
@@ -3656,15 +3112,7 @@
         <w:t>nd</w:t>
       </w:r>
       <w:r>
-        <w:t xml:space="preserve"> PPP from </w:t>
-      </w:r>
-      <w:proofErr w:type="spellStart"/>
-      <w:r>
-        <w:t>σύ</w:t>
-      </w:r>
-      <w:proofErr w:type="spellEnd"/>
-      <w:r>
-        <w:t xml:space="preserve"> meaning “to you”</w:t>
+        <w:t xml:space="preserve"> PPP from σύ meaning “to you”</w:t>
       </w:r>
     </w:p>
   </w:comment>
@@ -3680,15 +3128,7 @@
         <w:annotationRef/>
       </w:r>
       <w:r>
-        <w:t xml:space="preserve">N, S, M from </w:t>
-      </w:r>
-      <w:proofErr w:type="spellStart"/>
-      <w:r>
-        <w:t>θεός</w:t>
-      </w:r>
-      <w:proofErr w:type="spellEnd"/>
-      <w:r>
-        <w:t xml:space="preserve"> meaning “God”</w:t>
+        <w:t>N, S, M from θεός meaning “God”</w:t>
       </w:r>
     </w:p>
   </w:comment>
@@ -3704,23 +3144,7 @@
         <w:annotationRef/>
       </w:r>
       <w:r>
-        <w:t xml:space="preserve">N, S, N from </w:t>
-      </w:r>
-      <w:proofErr w:type="spellStart"/>
-      <w:r>
-        <w:t>φῶς</w:t>
-      </w:r>
-      <w:proofErr w:type="spellEnd"/>
-      <w:r>
-        <w:t xml:space="preserve"> meaning "light" (as a predicate nominative because of </w:t>
-      </w:r>
-      <w:proofErr w:type="spellStart"/>
-      <w:r>
-        <w:t>ἔστιν</w:t>
-      </w:r>
-      <w:proofErr w:type="spellEnd"/>
-      <w:r>
-        <w:t>)</w:t>
+        <w:t>N, S, N from φῶς meaning "light" (as a predicate nominative because of ἔστιν)</w:t>
       </w:r>
     </w:p>
   </w:comment>
@@ -3736,23 +3160,7 @@
         <w:annotationRef/>
       </w:r>
       <w:r>
-        <w:t>Pr., Act</w:t>
-      </w:r>
-      <w:proofErr w:type="gramStart"/>
-      <w:r>
-        <w:t>.,</w:t>
-      </w:r>
-      <w:proofErr w:type="gramEnd"/>
-      <w:r>
-        <w:t xml:space="preserve"> Ind. from </w:t>
-      </w:r>
-      <w:proofErr w:type="spellStart"/>
-      <w:r>
-        <w:t>εἰμί</w:t>
-      </w:r>
-      <w:proofErr w:type="spellEnd"/>
-      <w:r>
-        <w:t xml:space="preserve"> meaning “he/she/it is”</w:t>
+        <w:t>Pr., Act., Ind. from εἰμί meaning “he/she/it is”</w:t>
       </w:r>
     </w:p>
   </w:comment>
@@ -3768,15 +3176,7 @@
         <w:annotationRef/>
       </w:r>
       <w:r>
-        <w:t xml:space="preserve">A, S, N from </w:t>
-      </w:r>
-      <w:proofErr w:type="spellStart"/>
-      <w:r>
-        <w:t>σκοτί</w:t>
-      </w:r>
-      <w:proofErr w:type="spellEnd"/>
-      <w:r>
-        <w:t xml:space="preserve">α meaning “darkness” </w:t>
+        <w:t xml:space="preserve">A, S, N from σκοτία meaning “darkness” </w:t>
       </w:r>
     </w:p>
   </w:comment>
@@ -3791,13 +3191,8 @@
         </w:rPr>
         <w:annotationRef/>
       </w:r>
-      <w:proofErr w:type="gramStart"/>
-      <w:r>
-        <w:t>Preposition  that</w:t>
-      </w:r>
-      <w:proofErr w:type="gramEnd"/>
-      <w:r>
-        <w:t xml:space="preserve"> only takes the dative meaning “in, on, among” </w:t>
+      <w:r>
+        <w:t xml:space="preserve">Preposition  that only takes the dative meaning “in, on, among” </w:t>
       </w:r>
     </w:p>
   </w:comment>
@@ -3813,15 +3208,7 @@
         <w:annotationRef/>
       </w:r>
       <w:r>
-        <w:t>D, S, M from α</w:t>
-      </w:r>
-      <w:proofErr w:type="spellStart"/>
-      <w:r>
-        <w:t>ὐτόσ</w:t>
-      </w:r>
-      <w:proofErr w:type="spellEnd"/>
-      <w:r>
-        <w:t xml:space="preserve"> meaning “him”</w:t>
+        <w:t>D, S, M from αὐτόσ meaning “him”</w:t>
       </w:r>
     </w:p>
   </w:comment>
@@ -3837,15 +3224,7 @@
         <w:annotationRef/>
       </w:r>
       <w:r>
-        <w:t>P, Act</w:t>
-      </w:r>
-      <w:proofErr w:type="gramStart"/>
-      <w:r>
-        <w:t>.,</w:t>
-      </w:r>
-      <w:proofErr w:type="gramEnd"/>
-      <w:r>
-        <w:t xml:space="preserve"> Ind., 3</w:t>
+        <w:t>P, Act., Ind., 3</w:t>
       </w:r>
       <w:r>
         <w:rPr>
@@ -3854,15 +3233,7 @@
         <w:t>rd</w:t>
       </w:r>
       <w:r>
-        <w:t xml:space="preserve">, S from </w:t>
-      </w:r>
-      <w:proofErr w:type="spellStart"/>
-      <w:r>
-        <w:t>εἰμί</w:t>
-      </w:r>
-      <w:proofErr w:type="spellEnd"/>
-      <w:r>
-        <w:t xml:space="preserve"> meaning “he/she/it is”</w:t>
+        <w:t>, S from εἰμί meaning “he/she/it is”</w:t>
       </w:r>
     </w:p>
   </w:comment>
@@ -3878,15 +3249,7 @@
         <w:annotationRef/>
       </w:r>
       <w:r>
-        <w:t>“</w:t>
-      </w:r>
-      <w:proofErr w:type="gramStart"/>
-      <w:r>
-        <w:t>no</w:t>
-      </w:r>
-      <w:proofErr w:type="gramEnd"/>
-      <w:r>
-        <w:t xml:space="preserve"> one, nothing”</w:t>
+        <w:t>“no one, nothing”</w:t>
       </w:r>
     </w:p>
   </w:comment>
@@ -3902,15 +3265,7 @@
         <w:annotationRef/>
       </w:r>
       <w:r>
-        <w:t>“</w:t>
-      </w:r>
-      <w:proofErr w:type="gramStart"/>
-      <w:r>
-        <w:t>if</w:t>
-      </w:r>
-      <w:proofErr w:type="gramEnd"/>
-      <w:r>
-        <w:t>”</w:t>
+        <w:t>“if”</w:t>
       </w:r>
     </w:p>
   </w:comment>
@@ -3926,15 +3281,7 @@
         <w:annotationRef/>
       </w:r>
       <w:r>
-        <w:t xml:space="preserve">P, A, S, 1st, Pl from ? </w:t>
-      </w:r>
-      <w:proofErr w:type="gramStart"/>
-      <w:r>
-        <w:t>meaning</w:t>
-      </w:r>
-      <w:proofErr w:type="gramEnd"/>
-      <w:r>
-        <w:t xml:space="preserve"> "we say" </w:t>
+        <w:t xml:space="preserve">P, A, S, 1st, Pl from ? meaning "we say" </w:t>
       </w:r>
     </w:p>
   </w:comment>
@@ -3950,15 +3297,7 @@
         <w:annotationRef/>
       </w:r>
       <w:r>
-        <w:t xml:space="preserve">A, S, F from </w:t>
-      </w:r>
-      <w:proofErr w:type="spellStart"/>
-      <w:r>
-        <w:t>κοινωνί</w:t>
-      </w:r>
-      <w:proofErr w:type="spellEnd"/>
-      <w:r>
-        <w:t>α meaning "fellowship" (Direct Object)</w:t>
+        <w:t>A, S, F from κοινωνία meaning "fellowship" (Direct Object)</w:t>
       </w:r>
     </w:p>
   </w:comment>
@@ -3983,15 +3322,7 @@
         <w:t>st</w:t>
       </w:r>
       <w:r>
-        <w:t xml:space="preserve">, Pl, from </w:t>
-      </w:r>
-      <w:proofErr w:type="spellStart"/>
-      <w:r>
-        <w:t>ἐχώ</w:t>
-      </w:r>
-      <w:proofErr w:type="spellEnd"/>
-      <w:r>
-        <w:t xml:space="preserve"> meaning “we have”</w:t>
+        <w:t>, Pl, from ἐχώ meaning “we have”</w:t>
       </w:r>
     </w:p>
   </w:comment>
@@ -4007,23 +3338,7 @@
         <w:annotationRef/>
       </w:r>
       <w:r>
-        <w:t xml:space="preserve">D, S, N from </w:t>
-      </w:r>
-      <w:proofErr w:type="spellStart"/>
-      <w:r>
-        <w:t>τό</w:t>
-      </w:r>
-      <w:proofErr w:type="spellEnd"/>
-      <w:r>
-        <w:t xml:space="preserve"> </w:t>
-      </w:r>
-      <w:proofErr w:type="spellStart"/>
-      <w:r>
-        <w:t>σκότος</w:t>
-      </w:r>
-      <w:proofErr w:type="spellEnd"/>
-      <w:r>
-        <w:t xml:space="preserve"> meaning “darkness”</w:t>
+        <w:t>D, S, N from τό σκότος meaning “darkness”</w:t>
       </w:r>
     </w:p>
   </w:comment>
@@ -4039,15 +3354,7 @@
         <w:annotationRef/>
       </w:r>
       <w:r>
-        <w:t>Pr., Act</w:t>
-      </w:r>
-      <w:proofErr w:type="gramStart"/>
-      <w:r>
-        <w:t>.,</w:t>
-      </w:r>
-      <w:proofErr w:type="gramEnd"/>
-      <w:r>
-        <w:t xml:space="preserve"> Sub., 1</w:t>
+        <w:t>Pr., Act., Sub., 1</w:t>
       </w:r>
       <w:r>
         <w:rPr>
@@ -4056,23 +3363,7 @@
         <w:t>st</w:t>
       </w:r>
       <w:r>
-        <w:t>, Pl from π</w:t>
-      </w:r>
-      <w:proofErr w:type="spellStart"/>
-      <w:r>
-        <w:t>ερι</w:t>
-      </w:r>
-      <w:proofErr w:type="spellEnd"/>
-      <w:r>
-        <w:t>πα</w:t>
-      </w:r>
-      <w:proofErr w:type="spellStart"/>
-      <w:r>
-        <w:t>τέω</w:t>
-      </w:r>
-      <w:proofErr w:type="spellEnd"/>
-      <w:r>
-        <w:t xml:space="preserve"> meaning “we walk”</w:t>
+        <w:t>, Pl from περιπατέω meaning “we walk”</w:t>
       </w:r>
     </w:p>
   </w:comment>
@@ -4097,15 +3388,7 @@
         <w:t>st</w:t>
       </w:r>
       <w:r>
-        <w:t xml:space="preserve">, Pl from </w:t>
-      </w:r>
-      <w:proofErr w:type="spellStart"/>
-      <w:r>
-        <w:t>ψεύδομ</w:t>
-      </w:r>
-      <w:proofErr w:type="spellEnd"/>
-      <w:r>
-        <w:t>αι meaning “we lie”</w:t>
+        <w:t>, Pl from ψεύδομαι meaning “we lie”</w:t>
       </w:r>
     </w:p>
   </w:comment>
@@ -4121,23 +3404,7 @@
         <w:annotationRef/>
       </w:r>
       <w:r>
-        <w:t>Pr., Act</w:t>
-      </w:r>
-      <w:proofErr w:type="gramStart"/>
-      <w:r>
-        <w:t>.,</w:t>
-      </w:r>
-      <w:proofErr w:type="gramEnd"/>
-      <w:r>
-        <w:t xml:space="preserve"> Ind., 1st, Pl from π</w:t>
-      </w:r>
-      <w:proofErr w:type="spellStart"/>
-      <w:r>
-        <w:t>οιέω</w:t>
-      </w:r>
-      <w:proofErr w:type="spellEnd"/>
-      <w:r>
-        <w:t xml:space="preserve"> meaning "we do"</w:t>
+        <w:t>Pr., Act., Ind., 1st, Pl from ποιέω meaning "we do"</w:t>
       </w:r>
     </w:p>
   </w:comment>
@@ -4153,15 +3420,7 @@
         <w:annotationRef/>
       </w:r>
       <w:r>
-        <w:t xml:space="preserve">A, S, F from </w:t>
-      </w:r>
-      <w:proofErr w:type="spellStart"/>
-      <w:r>
-        <w:t>ἀληθεί</w:t>
-      </w:r>
-      <w:proofErr w:type="spellEnd"/>
-      <w:r>
-        <w:t>α meaning "truth" (direct object)</w:t>
+        <w:t>A, S, F from ἀληθεία meaning "truth" (direct object)</w:t>
       </w:r>
     </w:p>
   </w:comment>
@@ -4177,23 +3436,7 @@
         <w:annotationRef/>
       </w:r>
       <w:r>
-        <w:t>“</w:t>
-      </w:r>
-      <w:proofErr w:type="gramStart"/>
-      <w:r>
-        <w:t>if</w:t>
-      </w:r>
-      <w:proofErr w:type="gramEnd"/>
-      <w:r>
-        <w:t xml:space="preserve">,” introducing a </w:t>
-      </w:r>
-      <w:proofErr w:type="spellStart"/>
-      <w:r>
-        <w:t xml:space="preserve">third class </w:t>
-      </w:r>
-      <w:proofErr w:type="spellEnd"/>
-      <w:r>
-        <w:t>conditional statement (look for a subjunctive verb)</w:t>
+        <w:t>“if,” introducing a third class conditional statement (look for a subjunctive verb)</w:t>
       </w:r>
     </w:p>
   </w:comment>
@@ -4209,15 +3452,7 @@
         <w:annotationRef/>
       </w:r>
       <w:r>
-        <w:t>“</w:t>
-      </w:r>
-      <w:proofErr w:type="gramStart"/>
-      <w:r>
-        <w:t>but</w:t>
-      </w:r>
-      <w:proofErr w:type="gramEnd"/>
-      <w:r>
-        <w:t>”</w:t>
+        <w:t>“but”</w:t>
       </w:r>
     </w:p>
   </w:comment>
@@ -4233,15 +3468,7 @@
         <w:annotationRef/>
       </w:r>
       <w:r>
-        <w:t xml:space="preserve">D, S, N from </w:t>
-      </w:r>
-      <w:proofErr w:type="spellStart"/>
-      <w:r>
-        <w:t>φώς</w:t>
-      </w:r>
-      <w:proofErr w:type="spellEnd"/>
-      <w:r>
-        <w:t xml:space="preserve"> meaning “light" </w:t>
+        <w:t xml:space="preserve">D, S, N from φώς meaning “light" </w:t>
       </w:r>
     </w:p>
   </w:comment>
@@ -4257,15 +3484,7 @@
         <w:annotationRef/>
       </w:r>
       <w:r>
-        <w:t>Pr., Act</w:t>
-      </w:r>
-      <w:proofErr w:type="gramStart"/>
-      <w:r>
-        <w:t>.,</w:t>
-      </w:r>
-      <w:proofErr w:type="gramEnd"/>
-      <w:r>
-        <w:t xml:space="preserve"> Sub., 1</w:t>
+        <w:t>Pr., Act., Sub., 1</w:t>
       </w:r>
       <w:r>
         <w:rPr>
@@ -4274,23 +3493,7 @@
         <w:t>st</w:t>
       </w:r>
       <w:r>
-        <w:t>, Pl from π</w:t>
-      </w:r>
-      <w:proofErr w:type="spellStart"/>
-      <w:r>
-        <w:t>ερι</w:t>
-      </w:r>
-      <w:proofErr w:type="spellEnd"/>
-      <w:r>
-        <w:t>πα</w:t>
-      </w:r>
-      <w:proofErr w:type="spellStart"/>
-      <w:r>
-        <w:t>τέω</w:t>
-      </w:r>
-      <w:proofErr w:type="spellEnd"/>
-      <w:r>
-        <w:t xml:space="preserve"> meaning "we walk" </w:t>
+        <w:t xml:space="preserve">, Pl from περιπατέω meaning "we walk" </w:t>
       </w:r>
     </w:p>
   </w:comment>

</xml_diff>

<commit_message>
1 John Greek File Update 1
</commit_message>
<xml_diff>
--- a/1_John_1_Greek_Parsing.docx
+++ b/1_John_1_Greek_Parsing.docx
@@ -1850,7 +1850,7 @@
           <w:szCs w:val="60"/>
           <w:lang w:val="el-GR"/>
         </w:rPr>
-        <w:t>ὡς αὐτός ἐστιν ἐν τῷ φωτί, κοινωνίαν ἔχομεν μετʼ ἀλλήλων καὶ τὸ αἷμα Ἰησοῦ τοῦ υἱοῦ αὐτοῦ καθαρίζει ἡμᾶς ἀπὸ πάσης ἁμαρτίας. ἐὰν εἴπωμεν ὅτι ἁμαρτίαν οὐκ ἔχομεν, ἑαυτοὺς πλανῶμεν καὶ ἡ ἀλήθεια οὐκ ἔστιν ἐν ἡμῖν. ἐὰν ὁμολογῶμεν τὰς ἁμαρτίας ἡμῶν, πιστός ἐστιν καὶ δίκαιος ἵνα ἀφῇ ἡμῖν τὰς ἁμαρτίας καὶ καθαρίσῃ ἡμᾶς ἀπὸ πάσης ἀδικίας. ἐὰν εἴπωμεν ὅτι οὐχ ἡμαρτήκαμεν, ψεύστην ποιοῦμεν αὐτὸν καὶ</w:t>
+        <w:t xml:space="preserve">ὡς αὐτός ἐστιν ἐν τῷ φωτί, κοινωνίαν ἔχομεν μετʼ ἀλλήλων καὶ τὸ αἷμα Ἰησοῦ τοῦ υἱοῦ αὐτοῦ καθαρίζει ἡμᾶς ἀπὸ πάσης ἁμαρτίας. ἐὰν εἴπωμεν ὅτι ἁμαρτίαν οὐκ ἔχομεν, ἑαυτοὺς πλανῶμεν καὶ ἡ ἀλήθεια οὐκ ἔστιν ἐν ἡμῖν. ἐὰν ὁμολογῶμεν τὰς ἁμαρτίας ἡμῶν, πιστός ἐστιν καὶ δίκαιος ἵνα ἀφῇ ἡμῖν τὰς ἁμαρτίας καὶ καθαρίσῃ ἡμᾶς ἀπὸ πάσης ἀδικίας. ἐὰν εἴπωμεν ὅτι οὐχ ἡμαρτήκαμεν, </w:t>
       </w:r>
     </w:p>
     <w:p>
@@ -1860,37 +1860,39 @@
           <w:rFonts w:cs="Times New Roman"/>
           <w:sz w:val="60"/>
           <w:szCs w:val="60"/>
-        </w:rPr>
-      </w:pPr>
-      <w:r>
-        <w:rPr>
-          <w:rFonts w:cs="Times New Roman"/>
-          <w:sz w:val="60"/>
-          <w:szCs w:val="60"/>
-          <w:lang w:val="el-GR"/>
-        </w:rPr>
-        <w:t>ὁ λόγος αὐτοῦ οὐκ ἔστιν ἐν ἡμῖν.</w:t>
-      </w:r>
-      <w:r>
-        <w:rPr>
-          <w:rFonts w:cs="Times New Roman"/>
-          <w:sz w:val="60"/>
-          <w:szCs w:val="60"/>
-        </w:rPr>
-        <w:t xml:space="preserve"> </w:t>
-      </w:r>
-    </w:p>
-    <w:p>
-      <w:pPr>
-        <w:spacing w:line="480" w:lineRule="auto"/>
-        <w:rPr>
-          <w:rFonts w:cs="Times New Roman"/>
-          <w:sz w:val="60"/>
-          <w:szCs w:val="60"/>
+          <w:lang w:val="el-GR"/>
         </w:rPr>
       </w:pPr>
       <w:bookmarkStart w:id="84" w:name="_GoBack"/>
       <w:bookmarkEnd w:id="84"/>
+      <w:r>
+        <w:rPr>
+          <w:rFonts w:cs="Times New Roman"/>
+          <w:sz w:val="60"/>
+          <w:szCs w:val="60"/>
+          <w:lang w:val="el-GR"/>
+        </w:rPr>
+        <w:t>ψεύστην ποιοῦμεν αὐτὸν καὶ</w:t>
+      </w:r>
+    </w:p>
+    <w:p>
+      <w:pPr>
+        <w:spacing w:line="480" w:lineRule="auto"/>
+        <w:rPr>
+          <w:rFonts w:cs="Times New Roman"/>
+          <w:sz w:val="60"/>
+          <w:szCs w:val="60"/>
+        </w:rPr>
+      </w:pPr>
+      <w:r>
+        <w:rPr>
+          <w:rFonts w:cs="Times New Roman"/>
+          <w:sz w:val="60"/>
+          <w:szCs w:val="60"/>
+          <w:lang w:val="el-GR"/>
+        </w:rPr>
+        <w:t>ὁ λόγος αὐτοῦ οὐκ ἔστιν ἐν ἡμῖν.</w:t>
+      </w:r>
     </w:p>
     <w:p>
       <w:pPr>

</xml_diff>